<commit_message>
Added if-then function (if-then-else but else clause is loopback from previous output). Changed resource util estimation to use slices.
</commit_message>
<xml_diff>
--- a/hdl_models/Resource_util.docx
+++ b/hdl_models/Resource_util.docx
@@ -122,6 +122,183 @@
             <w:r>
               <w:t>0</w:t>
             </w:r>
+          </w:p>
+        </w:tc>
+      </w:tr>
+      <w:tr>
+        <w:tc>
+          <w:tcPr>
+            <w:tcW w:w="4804" w:type="dxa"/>
+          </w:tcPr>
+          <w:p>
+            <w:pPr>
+              <w:rPr>
+                <w:lang w:val="en-US"/>
+              </w:rPr>
+            </w:pPr>
+            <w:r>
+              <w:rPr>
+                <w:lang w:val="en-US"/>
+              </w:rPr>
+              <w:t>32-bit counter</w:t>
+            </w:r>
+            <w:r>
+              <w:rPr>
+                <w:lang w:val="en-US"/>
+              </w:rPr>
+              <w:t xml:space="preserve"> (signed, 2^31 is m</w:t>
+            </w:r>
+            <w:r>
+              <w:rPr>
+                <w:lang w:val="en-US"/>
+              </w:rPr>
+              <w:t>ax)</w:t>
+            </w:r>
+          </w:p>
+        </w:tc>
+        <w:tc>
+          <w:tcPr>
+            <w:tcW w:w="4804" w:type="dxa"/>
+          </w:tcPr>
+          <w:p>
+            <w:r>
+              <w:t>13</w:t>
+            </w:r>
+          </w:p>
+        </w:tc>
+      </w:tr>
+      <w:tr>
+        <w:tc>
+          <w:tcPr>
+            <w:tcW w:w="4804" w:type="dxa"/>
+          </w:tcPr>
+          <w:p>
+            <w:r>
+              <w:t>Not</w:t>
+            </w:r>
+          </w:p>
+        </w:tc>
+        <w:tc>
+          <w:tcPr>
+            <w:tcW w:w="4804" w:type="dxa"/>
+          </w:tcPr>
+          <w:p>
+            <w:r>
+              <w:t>6</w:t>
+            </w:r>
+          </w:p>
+        </w:tc>
+      </w:tr>
+      <w:tr>
+        <w:tc>
+          <w:tcPr>
+            <w:tcW w:w="4804" w:type="dxa"/>
+          </w:tcPr>
+          <w:p>
+            <w:r>
+              <w:t>32-bit DFF</w:t>
+            </w:r>
+          </w:p>
+        </w:tc>
+        <w:tc>
+          <w:tcPr>
+            <w:tcW w:w="4804" w:type="dxa"/>
+          </w:tcPr>
+          <w:p>
+            <w:r>
+              <w:t>12</w:t>
+            </w:r>
+          </w:p>
+        </w:tc>
+      </w:tr>
+      <w:tr>
+        <w:tc>
+          <w:tcPr>
+            <w:tcW w:w="4804" w:type="dxa"/>
+          </w:tcPr>
+          <w:p>
+            <w:r>
+              <w:t>Wire</w:t>
+            </w:r>
+          </w:p>
+        </w:tc>
+        <w:tc>
+          <w:tcPr>
+            <w:tcW w:w="4804" w:type="dxa"/>
+          </w:tcPr>
+          <w:p>
+            <w:r>
+              <w:t>0</w:t>
+            </w:r>
+          </w:p>
+        </w:tc>
+      </w:tr>
+      <w:tr>
+        <w:tc>
+          <w:tcPr>
+            <w:tcW w:w="4804" w:type="dxa"/>
+          </w:tcPr>
+          <w:p>
+            <w:r>
+              <w:t>And</w:t>
+            </w:r>
+          </w:p>
+        </w:tc>
+        <w:tc>
+          <w:tcPr>
+            <w:tcW w:w="4804" w:type="dxa"/>
+          </w:tcPr>
+          <w:p>
+            <w:r>
+              <w:t>15</w:t>
+            </w:r>
+          </w:p>
+        </w:tc>
+      </w:tr>
+      <w:tr>
+        <w:tc>
+          <w:tcPr>
+            <w:tcW w:w="4804" w:type="dxa"/>
+          </w:tcPr>
+          <w:p>
+            <w:r>
+              <w:t>Or</w:t>
+            </w:r>
+          </w:p>
+        </w:tc>
+        <w:tc>
+          <w:tcPr>
+            <w:tcW w:w="4804" w:type="dxa"/>
+          </w:tcPr>
+          <w:p>
+            <w:r>
+              <w:t>12</w:t>
+            </w:r>
+          </w:p>
+        </w:tc>
+      </w:tr>
+      <w:tr>
+        <w:tc>
+          <w:tcPr>
+            <w:tcW w:w="4804" w:type="dxa"/>
+          </w:tcPr>
+          <w:p>
+            <w:r>
+              <w:t>32-bit adder</w:t>
+            </w:r>
+            <w:r>
+              <w:t xml:space="preserve"> (no saturation)</w:t>
+            </w:r>
+          </w:p>
+        </w:tc>
+        <w:tc>
+          <w:tcPr>
+            <w:tcW w:w="4804" w:type="dxa"/>
+          </w:tcPr>
+          <w:p>
+            <w:r>
+              <w:t>8</w:t>
+            </w:r>
             <w:bookmarkStart w:id="0" w:name="_GoBack"/>
             <w:bookmarkEnd w:id="0"/>
           </w:p>
@@ -133,6 +310,31 @@
             <w:tcW w:w="4804" w:type="dxa"/>
           </w:tcPr>
           <w:p>
+            <w:r>
+              <w:t>32-bit subtractor</w:t>
+            </w:r>
+            <w:r>
+              <w:t xml:space="preserve"> (no saturation)</w:t>
+            </w:r>
+          </w:p>
+        </w:tc>
+        <w:tc>
+          <w:tcPr>
+            <w:tcW w:w="4804" w:type="dxa"/>
+          </w:tcPr>
+          <w:p>
+            <w:r>
+              <w:t>8</w:t>
+            </w:r>
+          </w:p>
+        </w:tc>
+      </w:tr>
+      <w:tr>
+        <w:tc>
+          <w:tcPr>
+            <w:tcW w:w="4804" w:type="dxa"/>
+          </w:tcPr>
+          <w:p>
             <w:pPr>
               <w:rPr>
                 <w:lang w:val="en-US"/>
@@ -142,192 +344,121 @@
               <w:rPr>
                 <w:lang w:val="en-US"/>
               </w:rPr>
-              <w:t>32-bit counter</w:t>
-            </w:r>
-            <w:r>
-              <w:rPr>
-                <w:lang w:val="en-US"/>
-              </w:rPr>
-              <w:t xml:space="preserve"> (signed, 2^31 is m</w:t>
-            </w:r>
-            <w:r>
-              <w:rPr>
-                <w:lang w:val="en-US"/>
-              </w:rPr>
-              <w:t>ax)</w:t>
-            </w:r>
-          </w:p>
-        </w:tc>
-        <w:tc>
-          <w:tcPr>
-            <w:tcW w:w="4804" w:type="dxa"/>
-          </w:tcPr>
-          <w:p>
-            <w:r>
-              <w:t>13</w:t>
-            </w:r>
-          </w:p>
-        </w:tc>
-      </w:tr>
-      <w:tr>
-        <w:tc>
-          <w:tcPr>
-            <w:tcW w:w="4804" w:type="dxa"/>
-          </w:tcPr>
-          <w:p>
-            <w:r>
-              <w:t>Not</w:t>
-            </w:r>
-          </w:p>
-        </w:tc>
-        <w:tc>
-          <w:tcPr>
-            <w:tcW w:w="4804" w:type="dxa"/>
-          </w:tcPr>
-          <w:p>
-            <w:r>
-              <w:t>6</w:t>
-            </w:r>
-          </w:p>
-        </w:tc>
-      </w:tr>
-      <w:tr>
-        <w:tc>
-          <w:tcPr>
-            <w:tcW w:w="4804" w:type="dxa"/>
-          </w:tcPr>
-          <w:p>
-            <w:r>
-              <w:t>32-bit DFF</w:t>
-            </w:r>
-          </w:p>
-        </w:tc>
-        <w:tc>
-          <w:tcPr>
-            <w:tcW w:w="4804" w:type="dxa"/>
-          </w:tcPr>
-          <w:p>
-            <w:r>
-              <w:t>12</w:t>
-            </w:r>
-          </w:p>
-        </w:tc>
-      </w:tr>
-      <w:tr>
-        <w:tc>
-          <w:tcPr>
-            <w:tcW w:w="4804" w:type="dxa"/>
-          </w:tcPr>
-          <w:p>
-            <w:r>
-              <w:t>Wire</w:t>
-            </w:r>
-          </w:p>
-        </w:tc>
-        <w:tc>
-          <w:tcPr>
-            <w:tcW w:w="4804" w:type="dxa"/>
-          </w:tcPr>
-          <w:p>
-            <w:r>
-              <w:t>0</w:t>
-            </w:r>
-          </w:p>
-        </w:tc>
-      </w:tr>
-      <w:tr>
-        <w:tc>
-          <w:tcPr>
-            <w:tcW w:w="4804" w:type="dxa"/>
-          </w:tcPr>
-          <w:p>
-            <w:r>
-              <w:t>And</w:t>
-            </w:r>
-          </w:p>
-        </w:tc>
-        <w:tc>
-          <w:tcPr>
-            <w:tcW w:w="4804" w:type="dxa"/>
-          </w:tcPr>
-          <w:p>
-            <w:r>
-              <w:t>15</w:t>
-            </w:r>
-          </w:p>
-        </w:tc>
-      </w:tr>
-      <w:tr>
-        <w:tc>
-          <w:tcPr>
-            <w:tcW w:w="4804" w:type="dxa"/>
-          </w:tcPr>
-          <w:p>
-            <w:r>
-              <w:t>Or</w:t>
-            </w:r>
-          </w:p>
-        </w:tc>
-        <w:tc>
-          <w:tcPr>
-            <w:tcW w:w="4804" w:type="dxa"/>
-          </w:tcPr>
-          <w:p>
-            <w:r>
-              <w:t>12</w:t>
-            </w:r>
-          </w:p>
-        </w:tc>
-      </w:tr>
-      <w:tr>
-        <w:tc>
-          <w:tcPr>
-            <w:tcW w:w="4804" w:type="dxa"/>
-          </w:tcPr>
-          <w:p>
-            <w:r>
-              <w:t>32-bit adder</w:t>
-            </w:r>
-            <w:r>
-              <w:t xml:space="preserve"> (no saturation)</w:t>
-            </w:r>
-          </w:p>
-        </w:tc>
-        <w:tc>
-          <w:tcPr>
-            <w:tcW w:w="4804" w:type="dxa"/>
-          </w:tcPr>
-          <w:p>
-            <w:r>
-              <w:t>8</w:t>
-            </w:r>
-          </w:p>
-        </w:tc>
-      </w:tr>
-      <w:tr>
-        <w:tc>
-          <w:tcPr>
-            <w:tcW w:w="4804" w:type="dxa"/>
-          </w:tcPr>
-          <w:p>
-            <w:r>
-              <w:t>32-bit subtractor</w:t>
-            </w:r>
-            <w:r>
-              <w:t xml:space="preserve"> </w:t>
-            </w:r>
-            <w:r>
-              <w:t>(no saturation)</w:t>
-            </w:r>
-          </w:p>
-        </w:tc>
-        <w:tc>
-          <w:tcPr>
-            <w:tcW w:w="4804" w:type="dxa"/>
-          </w:tcPr>
-          <w:p>
-            <w:r>
-              <w:t>8</w:t>
+              <w:t>32-bit multiplier</w:t>
+            </w:r>
+            <w:r>
+              <w:rPr>
+                <w:lang w:val="en-US"/>
+              </w:rPr>
+              <w:t xml:space="preserve"> (</w:t>
+            </w:r>
+            <w:proofErr w:type="spellStart"/>
+            <w:r>
+              <w:rPr>
+                <w:lang w:val="en-US"/>
+              </w:rPr>
+              <w:t>dsp</w:t>
+            </w:r>
+            <w:proofErr w:type="spellEnd"/>
+            <w:r>
+              <w:rPr>
+                <w:lang w:val="en-US"/>
+              </w:rPr>
+              <w:t xml:space="preserve"> slices d</w:t>
+            </w:r>
+            <w:r>
+              <w:rPr>
+                <w:lang w:val="en-US"/>
+              </w:rPr>
+              <w:t>isabled</w:t>
+            </w:r>
+            <w:r>
+              <w:rPr>
+                <w:lang w:val="en-US"/>
+              </w:rPr>
+              <w:t>, no saturation</w:t>
+            </w:r>
+            <w:r>
+              <w:rPr>
+                <w:lang w:val="en-US"/>
+              </w:rPr>
+              <w:t>)</w:t>
+            </w:r>
+          </w:p>
+        </w:tc>
+        <w:tc>
+          <w:tcPr>
+            <w:tcW w:w="4804" w:type="dxa"/>
+          </w:tcPr>
+          <w:p>
+            <w:r>
+              <w:t>402</w:t>
+            </w:r>
+          </w:p>
+        </w:tc>
+      </w:tr>
+      <w:tr>
+        <w:tc>
+          <w:tcPr>
+            <w:tcW w:w="4804" w:type="dxa"/>
+          </w:tcPr>
+          <w:p>
+            <w:r>
+              <w:t>32-bit comparator</w:t>
+            </w:r>
+          </w:p>
+        </w:tc>
+        <w:tc>
+          <w:tcPr>
+            <w:tcW w:w="4804" w:type="dxa"/>
+          </w:tcPr>
+          <w:p>
+            <w:r>
+              <w:t>3</w:t>
+            </w:r>
+          </w:p>
+        </w:tc>
+      </w:tr>
+      <w:tr>
+        <w:tc>
+          <w:tcPr>
+            <w:tcW w:w="4804" w:type="dxa"/>
+          </w:tcPr>
+          <w:p>
+            <w:r>
+              <w:t>32-bit comparator, greater than</w:t>
+            </w:r>
+          </w:p>
+        </w:tc>
+        <w:tc>
+          <w:tcPr>
+            <w:tcW w:w="4804" w:type="dxa"/>
+          </w:tcPr>
+          <w:p>
+            <w:r>
+              <w:t>4</w:t>
+            </w:r>
+          </w:p>
+        </w:tc>
+      </w:tr>
+      <w:tr>
+        <w:tc>
+          <w:tcPr>
+            <w:tcW w:w="4804" w:type="dxa"/>
+          </w:tcPr>
+          <w:p>
+            <w:r>
+              <w:t>If-then-else (mux)</w:t>
+            </w:r>
+          </w:p>
+        </w:tc>
+        <w:tc>
+          <w:tcPr>
+            <w:tcW w:w="4804" w:type="dxa"/>
+          </w:tcPr>
+          <w:p>
+            <w:r>
+              <w:t>25</w:t>
             </w:r>
           </w:p>
         </w:tc>
@@ -347,129 +478,50 @@
               <w:rPr>
                 <w:lang w:val="en-US"/>
               </w:rPr>
-              <w:t>32-bit multiplier</w:t>
-            </w:r>
-            <w:r>
-              <w:rPr>
-                <w:lang w:val="en-US"/>
-              </w:rPr>
-              <w:t xml:space="preserve"> (</w:t>
-            </w:r>
-            <w:proofErr w:type="spellStart"/>
-            <w:r>
-              <w:rPr>
-                <w:lang w:val="en-US"/>
-              </w:rPr>
-              <w:t>dsp</w:t>
-            </w:r>
-            <w:proofErr w:type="spellEnd"/>
-            <w:r>
-              <w:rPr>
-                <w:lang w:val="en-US"/>
-              </w:rPr>
-              <w:t xml:space="preserve"> slices d</w:t>
-            </w:r>
-            <w:r>
-              <w:rPr>
-                <w:lang w:val="en-US"/>
-              </w:rPr>
-              <w:t>isabled</w:t>
-            </w:r>
-            <w:r>
-              <w:rPr>
-                <w:lang w:val="en-US"/>
-              </w:rPr>
-              <w:t>, no saturation</w:t>
-            </w:r>
-            <w:r>
-              <w:rPr>
-                <w:lang w:val="en-US"/>
-              </w:rPr>
-              <w:t>)</w:t>
-            </w:r>
-          </w:p>
-        </w:tc>
-        <w:tc>
-          <w:tcPr>
-            <w:tcW w:w="4804" w:type="dxa"/>
-          </w:tcPr>
-          <w:p>
-            <w:r>
-              <w:t>402</w:t>
-            </w:r>
-          </w:p>
-        </w:tc>
-      </w:tr>
-      <w:tr>
-        <w:tc>
-          <w:tcPr>
-            <w:tcW w:w="4804" w:type="dxa"/>
-          </w:tcPr>
-          <w:p>
-            <w:r>
-              <w:t>32-bit comparator</w:t>
-            </w:r>
-          </w:p>
-        </w:tc>
-        <w:tc>
-          <w:tcPr>
-            <w:tcW w:w="4804" w:type="dxa"/>
-          </w:tcPr>
-          <w:p>
-            <w:r>
-              <w:t>3</w:t>
-            </w:r>
-          </w:p>
-        </w:tc>
-      </w:tr>
-      <w:tr>
-        <w:tc>
-          <w:tcPr>
-            <w:tcW w:w="4804" w:type="dxa"/>
-          </w:tcPr>
-          <w:p>
-            <w:r>
-              <w:t>32-bit comparator, greater than</w:t>
-            </w:r>
-          </w:p>
-        </w:tc>
-        <w:tc>
-          <w:tcPr>
-            <w:tcW w:w="4804" w:type="dxa"/>
-          </w:tcPr>
-          <w:p>
-            <w:r>
-              <w:t>4</w:t>
-            </w:r>
-          </w:p>
-        </w:tc>
-      </w:tr>
-      <w:tr>
-        <w:tc>
-          <w:tcPr>
-            <w:tcW w:w="4804" w:type="dxa"/>
-          </w:tcPr>
-          <w:p>
-            <w:r>
-              <w:t>If-then-else (mux)</w:t>
-            </w:r>
-          </w:p>
-        </w:tc>
-        <w:tc>
-          <w:tcPr>
-            <w:tcW w:w="4804" w:type="dxa"/>
-          </w:tcPr>
-          <w:p>
-            <w:r>
-              <w:t>25</w:t>
+              <w:t>If-then (mux with r</w:t>
+            </w:r>
+            <w:r>
+              <w:rPr>
+                <w:lang w:val="en-US"/>
+              </w:rPr>
+              <w:t>egister)</w:t>
+            </w:r>
+          </w:p>
+        </w:tc>
+        <w:tc>
+          <w:tcPr>
+            <w:tcW w:w="4804" w:type="dxa"/>
+          </w:tcPr>
+          <w:p>
+            <w:pPr>
+              <w:rPr>
+                <w:lang w:val="en-US"/>
+              </w:rPr>
+            </w:pPr>
+            <w:r>
+              <w:rPr>
+                <w:lang w:val="en-US"/>
+              </w:rPr>
+              <w:t>14</w:t>
             </w:r>
           </w:p>
         </w:tc>
       </w:tr>
     </w:tbl>
-    <w:p/>
+    <w:p>
+      <w:pPr>
+        <w:rPr>
+          <w:lang w:val="en-US"/>
+        </w:rPr>
+      </w:pPr>
+    </w:p>
     <w:sectPr>
-      <w:footerReference w:type="default" r:id="rId6"/>
+      <w:headerReference w:type="even" r:id="rId6"/>
+      <w:headerReference w:type="default" r:id="rId7"/>
+      <w:footerReference w:type="even" r:id="rId8"/>
+      <w:footerReference w:type="default" r:id="rId9"/>
+      <w:headerReference w:type="first" r:id="rId10"/>
+      <w:footerReference w:type="first" r:id="rId11"/>
       <w:pgSz w:w="11906" w:h="16838"/>
       <w:pgMar w:top="1417" w:right="1134" w:bottom="1417" w:left="1134" w:header="708" w:footer="708" w:gutter="0"/>
       <w:cols w:space="708"/>
@@ -505,6 +557,16 @@
 </file>
 
 <file path=word/footer1.xml><?xml version="1.0" encoding="utf-8"?>
+<w:ftr xmlns:wpc="http://schemas.microsoft.com/office/word/2010/wordprocessingCanvas" xmlns:cx="http://schemas.microsoft.com/office/drawing/2014/chartex" xmlns:cx1="http://schemas.microsoft.com/office/drawing/2015/9/8/chartex" xmlns:cx2="http://schemas.microsoft.com/office/drawing/2015/10/21/chartex" xmlns:cx3="http://schemas.microsoft.com/office/drawing/2016/5/9/chartex" xmlns:cx4="http://schemas.microsoft.com/office/drawing/2016/5/10/chartex" xmlns:cx5="http://schemas.microsoft.com/office/drawing/2016/5/11/chartex" xmlns:cx6="http://schemas.microsoft.com/office/drawing/2016/5/12/chartex" xmlns:cx7="http://schemas.microsoft.com/office/drawing/2016/5/13/chartex" xmlns:cx8="http://schemas.microsoft.com/office/drawing/2016/5/14/chartex" xmlns:mc="http://schemas.openxmlformats.org/markup-compatibility/2006" xmlns:aink="http://schemas.microsoft.com/office/drawing/2016/ink" xmlns:am3d="http://schemas.microsoft.com/office/drawing/2017/model3d" xmlns:o="urn:schemas-microsoft-com:office:office" xmlns:r="http://schemas.openxmlformats.org/officeDocument/2006/relationships" xmlns:m="http://schemas.openxmlformats.org/officeDocument/2006/math" xmlns:v="urn:schemas-microsoft-com:vml" xmlns:wp14="http://schemas.microsoft.com/office/word/2010/wordprocessingDrawing" xmlns:wp="http://schemas.openxmlformats.org/drawingml/2006/wordprocessingDrawing" xmlns:w10="urn:schemas-microsoft-com:office:word" xmlns:w="http://schemas.openxmlformats.org/wordprocessingml/2006/main" xmlns:w14="http://schemas.microsoft.com/office/word/2010/wordml" xmlns:w15="http://schemas.microsoft.com/office/word/2012/wordml" xmlns:w16cid="http://schemas.microsoft.com/office/word/2016/wordml/cid" xmlns:w16se="http://schemas.microsoft.com/office/word/2015/wordml/symex" xmlns:wpg="http://schemas.microsoft.com/office/word/2010/wordprocessingGroup" xmlns:wpi="http://schemas.microsoft.com/office/word/2010/wordprocessingInk" xmlns:wne="http://schemas.microsoft.com/office/word/2006/wordml" xmlns:wps="http://schemas.microsoft.com/office/word/2010/wordprocessingShape" mc:Ignorable="w14 w15 w16se w16cid wp14">
+  <w:p>
+    <w:pPr>
+      <w:pStyle w:val="Footer"/>
+    </w:pPr>
+  </w:p>
+</w:ftr>
+</file>
+
+<file path=word/footer2.xml><?xml version="1.0" encoding="utf-8"?>
 <w:ftr xmlns:wpc="http://schemas.microsoft.com/office/word/2010/wordprocessingCanvas" xmlns:cx="http://schemas.microsoft.com/office/drawing/2014/chartex" xmlns:cx1="http://schemas.microsoft.com/office/drawing/2015/9/8/chartex" xmlns:cx2="http://schemas.microsoft.com/office/drawing/2015/10/21/chartex" xmlns:cx3="http://schemas.microsoft.com/office/drawing/2016/5/9/chartex" xmlns:cx4="http://schemas.microsoft.com/office/drawing/2016/5/10/chartex" xmlns:cx5="http://schemas.microsoft.com/office/drawing/2016/5/11/chartex" xmlns:cx6="http://schemas.microsoft.com/office/drawing/2016/5/12/chartex" xmlns:cx7="http://schemas.microsoft.com/office/drawing/2016/5/13/chartex" xmlns:cx8="http://schemas.microsoft.com/office/drawing/2016/5/14/chartex" xmlns:mc="http://schemas.openxmlformats.org/markup-compatibility/2006" xmlns:aink="http://schemas.microsoft.com/office/drawing/2016/ink" xmlns:am3d="http://schemas.microsoft.com/office/drawing/2017/model3d" xmlns:o="urn:schemas-microsoft-com:office:office" xmlns:r="http://schemas.openxmlformats.org/officeDocument/2006/relationships" xmlns:m="http://schemas.openxmlformats.org/officeDocument/2006/math" xmlns:v="urn:schemas-microsoft-com:vml" xmlns:wp14="http://schemas.microsoft.com/office/word/2010/wordprocessingDrawing" xmlns:wp="http://schemas.openxmlformats.org/drawingml/2006/wordprocessingDrawing" xmlns:w10="urn:schemas-microsoft-com:office:word" xmlns:w="http://schemas.openxmlformats.org/wordprocessingml/2006/main" xmlns:w14="http://schemas.microsoft.com/office/word/2010/wordml" xmlns:w15="http://schemas.microsoft.com/office/word/2012/wordml" xmlns:w16cid="http://schemas.microsoft.com/office/word/2016/wordml/cid" xmlns:w16se="http://schemas.microsoft.com/office/word/2015/wordml/symex" xmlns:wpg="http://schemas.microsoft.com/office/word/2010/wordprocessingGroup" xmlns:wpi="http://schemas.microsoft.com/office/word/2010/wordprocessingInk" xmlns:wne="http://schemas.microsoft.com/office/word/2006/wordml" xmlns:wps="http://schemas.microsoft.com/office/word/2010/wordprocessingShape" mc:Ignorable="w14 w15 w16se w16cid wp14">
   <w:p>
     <w:pPr>
@@ -597,8 +659,7 @@
               <v:stroke joinstyle="miter"/>
               <v:path gradientshapeok="t" o:connecttype="rect"/>
             </v:shapetype>
-            <v:shape id="MSIPCM294543f4aa559120fc35b4da" o:spid="_x0000_s1026" type="#_x0000_t202" alt="{&quot;HashCode&quot;:1249950703,&quot;Height&quot;:841.0,&quot;Width&quot;:595.0,&quot;Placement&quot;:&quot;Footer&quot;,&quot;Index&quot;:&quot;Primary&quot;,&quot;Section&quot;:1,&quot;Top&quot;:0.0,&quot;Left&quot;:0.0}" style="position:absolute;margin-left:0;margin-top:805.35pt;width:595.3pt;height:21.5pt;z-index:251659264;visibility:visible;mso-wrap-style:square;mso-wrap-distance-left:9pt;mso-wrap-distance-top:0;mso-wrap-distance-right:9pt;mso-wrap-distance-bottom:0;mso-position-horizontal:absolute;mso-position-horizontal-relative:page;mso-position-vertical:absolute;mso-position-vertical-relative:page;v-text-anchor:bottom" o:gfxdata="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" o:allowincell="f" filled="f" stroked="f" strokeweight=".5pt">
-              <v:fill o:detectmouseclick="t"/>
+            <v:shape id="MSIPCM294543f4aa559120fc35b4da" o:spid="_x0000_s1026" type="#_x0000_t202" alt="{&quot;HashCode&quot;:1249950703,&quot;Height&quot;:841.0,&quot;Width&quot;:595.0,&quot;Placement&quot;:&quot;Footer&quot;,&quot;Index&quot;:&quot;Primary&quot;,&quot;Section&quot;:1,&quot;Top&quot;:0.0,&quot;Left&quot;:0.0}" style="position:absolute;margin-left:0;margin-top:805.35pt;width:595.3pt;height:21.5pt;z-index:251659264;visibility:visible;mso-wrap-style:square;mso-wrap-distance-left:9pt;mso-wrap-distance-top:0;mso-wrap-distance-right:9pt;mso-wrap-distance-bottom:0;mso-position-horizontal:absolute;mso-position-horizontal-relative:page;mso-position-vertical:absolute;mso-position-vertical-relative:page;v-text-anchor:bottom" o:gfxdata="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" o:allowincell="f" filled="f" stroked="f" strokeweight=".5pt">
               <v:textbox inset=",0,,0">
                 <w:txbxContent>
                   <w:p>
@@ -632,6 +693,16 @@
 </w:ftr>
 </file>
 
+<file path=word/footer3.xml><?xml version="1.0" encoding="utf-8"?>
+<w:ftr xmlns:wpc="http://schemas.microsoft.com/office/word/2010/wordprocessingCanvas" xmlns:cx="http://schemas.microsoft.com/office/drawing/2014/chartex" xmlns:cx1="http://schemas.microsoft.com/office/drawing/2015/9/8/chartex" xmlns:cx2="http://schemas.microsoft.com/office/drawing/2015/10/21/chartex" xmlns:cx3="http://schemas.microsoft.com/office/drawing/2016/5/9/chartex" xmlns:cx4="http://schemas.microsoft.com/office/drawing/2016/5/10/chartex" xmlns:cx5="http://schemas.microsoft.com/office/drawing/2016/5/11/chartex" xmlns:cx6="http://schemas.microsoft.com/office/drawing/2016/5/12/chartex" xmlns:cx7="http://schemas.microsoft.com/office/drawing/2016/5/13/chartex" xmlns:cx8="http://schemas.microsoft.com/office/drawing/2016/5/14/chartex" xmlns:mc="http://schemas.openxmlformats.org/markup-compatibility/2006" xmlns:aink="http://schemas.microsoft.com/office/drawing/2016/ink" xmlns:am3d="http://schemas.microsoft.com/office/drawing/2017/model3d" xmlns:o="urn:schemas-microsoft-com:office:office" xmlns:r="http://schemas.openxmlformats.org/officeDocument/2006/relationships" xmlns:m="http://schemas.openxmlformats.org/officeDocument/2006/math" xmlns:v="urn:schemas-microsoft-com:vml" xmlns:wp14="http://schemas.microsoft.com/office/word/2010/wordprocessingDrawing" xmlns:wp="http://schemas.openxmlformats.org/drawingml/2006/wordprocessingDrawing" xmlns:w10="urn:schemas-microsoft-com:office:word" xmlns:w="http://schemas.openxmlformats.org/wordprocessingml/2006/main" xmlns:w14="http://schemas.microsoft.com/office/word/2010/wordml" xmlns:w15="http://schemas.microsoft.com/office/word/2012/wordml" xmlns:w16cid="http://schemas.microsoft.com/office/word/2016/wordml/cid" xmlns:w16se="http://schemas.microsoft.com/office/word/2015/wordml/symex" xmlns:wpg="http://schemas.microsoft.com/office/word/2010/wordprocessingGroup" xmlns:wpi="http://schemas.microsoft.com/office/word/2010/wordprocessingInk" xmlns:wne="http://schemas.microsoft.com/office/word/2006/wordml" xmlns:wps="http://schemas.microsoft.com/office/word/2010/wordprocessingShape" mc:Ignorable="w14 w15 w16se w16cid wp14">
+  <w:p>
+    <w:pPr>
+      <w:pStyle w:val="Footer"/>
+    </w:pPr>
+  </w:p>
+</w:ftr>
+</file>
+
 <file path=word/footnotes.xml><?xml version="1.0" encoding="utf-8"?>
 <w:footnotes xmlns:wpc="http://schemas.microsoft.com/office/word/2010/wordprocessingCanvas" xmlns:cx="http://schemas.microsoft.com/office/drawing/2014/chartex" xmlns:cx1="http://schemas.microsoft.com/office/drawing/2015/9/8/chartex" xmlns:cx2="http://schemas.microsoft.com/office/drawing/2015/10/21/chartex" xmlns:cx3="http://schemas.microsoft.com/office/drawing/2016/5/9/chartex" xmlns:cx4="http://schemas.microsoft.com/office/drawing/2016/5/10/chartex" xmlns:cx5="http://schemas.microsoft.com/office/drawing/2016/5/11/chartex" xmlns:cx6="http://schemas.microsoft.com/office/drawing/2016/5/12/chartex" xmlns:cx7="http://schemas.microsoft.com/office/drawing/2016/5/13/chartex" xmlns:cx8="http://schemas.microsoft.com/office/drawing/2016/5/14/chartex" xmlns:mc="http://schemas.openxmlformats.org/markup-compatibility/2006" xmlns:aink="http://schemas.microsoft.com/office/drawing/2016/ink" xmlns:am3d="http://schemas.microsoft.com/office/drawing/2017/model3d" xmlns:o="urn:schemas-microsoft-com:office:office" xmlns:r="http://schemas.openxmlformats.org/officeDocument/2006/relationships" xmlns:m="http://schemas.openxmlformats.org/officeDocument/2006/math" xmlns:v="urn:schemas-microsoft-com:vml" xmlns:wp14="http://schemas.microsoft.com/office/word/2010/wordprocessingDrawing" xmlns:wp="http://schemas.openxmlformats.org/drawingml/2006/wordprocessingDrawing" xmlns:w10="urn:schemas-microsoft-com:office:word" xmlns:w="http://schemas.openxmlformats.org/wordprocessingml/2006/main" xmlns:w14="http://schemas.microsoft.com/office/word/2010/wordml" xmlns:w15="http://schemas.microsoft.com/office/word/2012/wordml" xmlns:w16cid="http://schemas.microsoft.com/office/word/2016/wordml/cid" xmlns:w16se="http://schemas.microsoft.com/office/word/2015/wordml/symex" xmlns:wpg="http://schemas.microsoft.com/office/word/2010/wordprocessingGroup" xmlns:wpi="http://schemas.microsoft.com/office/word/2010/wordprocessingInk" xmlns:wne="http://schemas.microsoft.com/office/word/2006/wordml" xmlns:wps="http://schemas.microsoft.com/office/word/2010/wordprocessingShape" mc:Ignorable="w14 w15 w16se w16cid wp14">
   <w:footnote w:type="separator" w:id="-1">
@@ -657,6 +728,36 @@
 </w:footnotes>
 </file>
 
+<file path=word/header1.xml><?xml version="1.0" encoding="utf-8"?>
+<w:hdr xmlns:wpc="http://schemas.microsoft.com/office/word/2010/wordprocessingCanvas" xmlns:cx="http://schemas.microsoft.com/office/drawing/2014/chartex" xmlns:cx1="http://schemas.microsoft.com/office/drawing/2015/9/8/chartex" xmlns:cx2="http://schemas.microsoft.com/office/drawing/2015/10/21/chartex" xmlns:cx3="http://schemas.microsoft.com/office/drawing/2016/5/9/chartex" xmlns:cx4="http://schemas.microsoft.com/office/drawing/2016/5/10/chartex" xmlns:cx5="http://schemas.microsoft.com/office/drawing/2016/5/11/chartex" xmlns:cx6="http://schemas.microsoft.com/office/drawing/2016/5/12/chartex" xmlns:cx7="http://schemas.microsoft.com/office/drawing/2016/5/13/chartex" xmlns:cx8="http://schemas.microsoft.com/office/drawing/2016/5/14/chartex" xmlns:mc="http://schemas.openxmlformats.org/markup-compatibility/2006" xmlns:aink="http://schemas.microsoft.com/office/drawing/2016/ink" xmlns:am3d="http://schemas.microsoft.com/office/drawing/2017/model3d" xmlns:o="urn:schemas-microsoft-com:office:office" xmlns:r="http://schemas.openxmlformats.org/officeDocument/2006/relationships" xmlns:m="http://schemas.openxmlformats.org/officeDocument/2006/math" xmlns:v="urn:schemas-microsoft-com:vml" xmlns:wp14="http://schemas.microsoft.com/office/word/2010/wordprocessingDrawing" xmlns:wp="http://schemas.openxmlformats.org/drawingml/2006/wordprocessingDrawing" xmlns:w10="urn:schemas-microsoft-com:office:word" xmlns:w="http://schemas.openxmlformats.org/wordprocessingml/2006/main" xmlns:w14="http://schemas.microsoft.com/office/word/2010/wordml" xmlns:w15="http://schemas.microsoft.com/office/word/2012/wordml" xmlns:w16cid="http://schemas.microsoft.com/office/word/2016/wordml/cid" xmlns:w16se="http://schemas.microsoft.com/office/word/2015/wordml/symex" xmlns:wpg="http://schemas.microsoft.com/office/word/2010/wordprocessingGroup" xmlns:wpi="http://schemas.microsoft.com/office/word/2010/wordprocessingInk" xmlns:wne="http://schemas.microsoft.com/office/word/2006/wordml" xmlns:wps="http://schemas.microsoft.com/office/word/2010/wordprocessingShape" mc:Ignorable="w14 w15 w16se w16cid wp14">
+  <w:p>
+    <w:pPr>
+      <w:pStyle w:val="Header"/>
+    </w:pPr>
+  </w:p>
+</w:hdr>
+</file>
+
+<file path=word/header2.xml><?xml version="1.0" encoding="utf-8"?>
+<w:hdr xmlns:wpc="http://schemas.microsoft.com/office/word/2010/wordprocessingCanvas" xmlns:cx="http://schemas.microsoft.com/office/drawing/2014/chartex" xmlns:cx1="http://schemas.microsoft.com/office/drawing/2015/9/8/chartex" xmlns:cx2="http://schemas.microsoft.com/office/drawing/2015/10/21/chartex" xmlns:cx3="http://schemas.microsoft.com/office/drawing/2016/5/9/chartex" xmlns:cx4="http://schemas.microsoft.com/office/drawing/2016/5/10/chartex" xmlns:cx5="http://schemas.microsoft.com/office/drawing/2016/5/11/chartex" xmlns:cx6="http://schemas.microsoft.com/office/drawing/2016/5/12/chartex" xmlns:cx7="http://schemas.microsoft.com/office/drawing/2016/5/13/chartex" xmlns:cx8="http://schemas.microsoft.com/office/drawing/2016/5/14/chartex" xmlns:mc="http://schemas.openxmlformats.org/markup-compatibility/2006" xmlns:aink="http://schemas.microsoft.com/office/drawing/2016/ink" xmlns:am3d="http://schemas.microsoft.com/office/drawing/2017/model3d" xmlns:o="urn:schemas-microsoft-com:office:office" xmlns:r="http://schemas.openxmlformats.org/officeDocument/2006/relationships" xmlns:m="http://schemas.openxmlformats.org/officeDocument/2006/math" xmlns:v="urn:schemas-microsoft-com:vml" xmlns:wp14="http://schemas.microsoft.com/office/word/2010/wordprocessingDrawing" xmlns:wp="http://schemas.openxmlformats.org/drawingml/2006/wordprocessingDrawing" xmlns:w10="urn:schemas-microsoft-com:office:word" xmlns:w="http://schemas.openxmlformats.org/wordprocessingml/2006/main" xmlns:w14="http://schemas.microsoft.com/office/word/2010/wordml" xmlns:w15="http://schemas.microsoft.com/office/word/2012/wordml" xmlns:w16cid="http://schemas.microsoft.com/office/word/2016/wordml/cid" xmlns:w16se="http://schemas.microsoft.com/office/word/2015/wordml/symex" xmlns:wpg="http://schemas.microsoft.com/office/word/2010/wordprocessingGroup" xmlns:wpi="http://schemas.microsoft.com/office/word/2010/wordprocessingInk" xmlns:wne="http://schemas.microsoft.com/office/word/2006/wordml" xmlns:wps="http://schemas.microsoft.com/office/word/2010/wordprocessingShape" mc:Ignorable="w14 w15 w16se w16cid wp14">
+  <w:p>
+    <w:pPr>
+      <w:pStyle w:val="Header"/>
+    </w:pPr>
+  </w:p>
+</w:hdr>
+</file>
+
+<file path=word/header3.xml><?xml version="1.0" encoding="utf-8"?>
+<w:hdr xmlns:wpc="http://schemas.microsoft.com/office/word/2010/wordprocessingCanvas" xmlns:cx="http://schemas.microsoft.com/office/drawing/2014/chartex" xmlns:cx1="http://schemas.microsoft.com/office/drawing/2015/9/8/chartex" xmlns:cx2="http://schemas.microsoft.com/office/drawing/2015/10/21/chartex" xmlns:cx3="http://schemas.microsoft.com/office/drawing/2016/5/9/chartex" xmlns:cx4="http://schemas.microsoft.com/office/drawing/2016/5/10/chartex" xmlns:cx5="http://schemas.microsoft.com/office/drawing/2016/5/11/chartex" xmlns:cx6="http://schemas.microsoft.com/office/drawing/2016/5/12/chartex" xmlns:cx7="http://schemas.microsoft.com/office/drawing/2016/5/13/chartex" xmlns:cx8="http://schemas.microsoft.com/office/drawing/2016/5/14/chartex" xmlns:mc="http://schemas.openxmlformats.org/markup-compatibility/2006" xmlns:aink="http://schemas.microsoft.com/office/drawing/2016/ink" xmlns:am3d="http://schemas.microsoft.com/office/drawing/2017/model3d" xmlns:o="urn:schemas-microsoft-com:office:office" xmlns:r="http://schemas.openxmlformats.org/officeDocument/2006/relationships" xmlns:m="http://schemas.openxmlformats.org/officeDocument/2006/math" xmlns:v="urn:schemas-microsoft-com:vml" xmlns:wp14="http://schemas.microsoft.com/office/word/2010/wordprocessingDrawing" xmlns:wp="http://schemas.openxmlformats.org/drawingml/2006/wordprocessingDrawing" xmlns:w10="urn:schemas-microsoft-com:office:word" xmlns:w="http://schemas.openxmlformats.org/wordprocessingml/2006/main" xmlns:w14="http://schemas.microsoft.com/office/word/2010/wordml" xmlns:w15="http://schemas.microsoft.com/office/word/2012/wordml" xmlns:w16cid="http://schemas.microsoft.com/office/word/2016/wordml/cid" xmlns:w16se="http://schemas.microsoft.com/office/word/2015/wordml/symex" xmlns:wpg="http://schemas.microsoft.com/office/word/2010/wordprocessingGroup" xmlns:wpi="http://schemas.microsoft.com/office/word/2010/wordprocessingInk" xmlns:wne="http://schemas.microsoft.com/office/word/2006/wordml" xmlns:wps="http://schemas.microsoft.com/office/word/2010/wordprocessingShape" mc:Ignorable="w14 w15 w16se w16cid wp14">
+  <w:p>
+    <w:pPr>
+      <w:pStyle w:val="Header"/>
+    </w:pPr>
+  </w:p>
+</w:hdr>
+</file>
+
 <file path=word/styles.xml><?xml version="1.0" encoding="utf-8"?>
 <w:styles xmlns:mc="http://schemas.openxmlformats.org/markup-compatibility/2006" xmlns:r="http://schemas.openxmlformats.org/officeDocument/2006/relationships" xmlns:w="http://schemas.openxmlformats.org/wordprocessingml/2006/main" xmlns:w14="http://schemas.microsoft.com/office/word/2010/wordml" xmlns:w15="http://schemas.microsoft.com/office/word/2012/wordml" xmlns:w16cid="http://schemas.microsoft.com/office/word/2016/wordml/cid" xmlns:w16se="http://schemas.microsoft.com/office/word/2015/wordml/symex" mc:Ignorable="w14 w15 w16se w16cid">
   <w:docDefaults>
@@ -674,7 +775,7 @@
       </w:pPr>
     </w:pPrDefault>
   </w:docDefaults>
-  <w:latentStyles w:defLockedState="0" w:defUIPriority="99" w:defSemiHidden="0" w:defUnhideWhenUsed="0" w:defQFormat="0" w:count="377">
+  <w:latentStyles w:defLockedState="0" w:defUIPriority="99" w:defSemiHidden="0" w:defUnhideWhenUsed="0" w:defQFormat="0" w:count="376">
     <w:lsdException w:name="Normal" w:uiPriority="0" w:qFormat="1"/>
     <w:lsdException w:name="heading 1" w:uiPriority="9" w:qFormat="1"/>
     <w:lsdException w:name="heading 2" w:semiHidden="1" w:uiPriority="9" w:unhideWhenUsed="1" w:qFormat="1"/>
@@ -780,6 +881,7 @@
     <w:lsdException w:name="HTML Sample" w:semiHidden="1" w:unhideWhenUsed="1"/>
     <w:lsdException w:name="HTML Typewriter" w:semiHidden="1" w:unhideWhenUsed="1"/>
     <w:lsdException w:name="HTML Variable" w:semiHidden="1" w:unhideWhenUsed="1"/>
+    <w:lsdException w:name="Normal Table" w:semiHidden="1" w:unhideWhenUsed="1"/>
     <w:lsdException w:name="annotation subject" w:semiHidden="1" w:unhideWhenUsed="1"/>
     <w:lsdException w:name="No List" w:semiHidden="1" w:unhideWhenUsed="1"/>
     <w:lsdException w:name="Outline List 1" w:semiHidden="1" w:unhideWhenUsed="1"/>
@@ -825,9 +927,11 @@
     <w:lsdException w:name="Table Subtle 1" w:semiHidden="1" w:unhideWhenUsed="1"/>
     <w:lsdException w:name="Table Subtle 2" w:semiHidden="1" w:unhideWhenUsed="1"/>
     <w:lsdException w:name="Table Web 1" w:semiHidden="1" w:unhideWhenUsed="1"/>
+    <w:lsdException w:name="Table Web 2" w:semiHidden="1" w:unhideWhenUsed="1"/>
     <w:lsdException w:name="Table Web 3" w:semiHidden="1" w:unhideWhenUsed="1"/>
     <w:lsdException w:name="Balloon Text" w:semiHidden="1" w:unhideWhenUsed="1"/>
     <w:lsdException w:name="Table Grid" w:uiPriority="39"/>
+    <w:lsdException w:name="Table Theme" w:semiHidden="1" w:unhideWhenUsed="1"/>
     <w:lsdException w:name="Placeholder Text" w:semiHidden="1"/>
     <w:lsdException w:name="No Spacing" w:uiPriority="1" w:qFormat="1"/>
     <w:lsdException w:name="Light Shading" w:uiPriority="60"/>
@@ -1048,7 +1152,6 @@
     <w:lsdException w:name="Hashtag" w:semiHidden="1" w:unhideWhenUsed="1"/>
     <w:lsdException w:name="Unresolved Mention" w:semiHidden="1" w:unhideWhenUsed="1"/>
     <w:lsdException w:name="Smart Link" w:semiHidden="1" w:unhideWhenUsed="1"/>
-    <w:lsdException w:name="Smart Link Error" w:semiHidden="1" w:unhideWhenUsed="1"/>
   </w:latentStyles>
   <w:style w:type="paragraph" w:default="1" w:styleId="Normal">
     <w:name w:val="Normal"/>

</xml_diff>